<commit_message>
added initial sketch of prototype
</commit_message>
<xml_diff>
--- a/docs/diary/TODO.docx
+++ b/docs/diary/TODO.docx
@@ -137,12 +137,6 @@
     </w:p>
     <w:p>
       <w:r>
-        <w:t>TILBAGE:</w:t>
-      </w:r>
-    </w:p>
-    <w:p/>
-    <w:p>
-      <w:r>
         <w:t>Tanker:</w:t>
       </w:r>
     </w:p>
@@ -162,6 +156,11 @@
     <w:p>
       <w:r>
         <w:t>Hvor meget skal server-side renders?</w:t>
+      </w:r>
+    </w:p>
+    <w:p>
+      <w:r>
+        <w:t>Jeg tror jeg vil lave det meste back-end først og bekymre mig om front-end bagefter</w:t>
       </w:r>
     </w:p>
     <w:p/>

</xml_diff>

<commit_message>
opdateret min todo og stopper for i dag
</commit_message>
<xml_diff>
--- a/docs/diary/TODO.docx
+++ b/docs/diary/TODO.docx
@@ -10,6 +10,9 @@
     <w:p>
       <w:r>
         <w:t>Kl 20:28</w:t>
+      </w:r>
+      <w:r>
+        <w:t xml:space="preserve"> – 2 timer</w:t>
       </w:r>
     </w:p>
     <w:p>
@@ -169,7 +172,56 @@
         <w:t xml:space="preserve"> for hvis jeg kan få logikken i programmet til at fungere så skal det bare gøres pænt</w:t>
       </w:r>
     </w:p>
+    <w:p>
+      <w:pPr>
+        <w:rPr>
+          <w:lang w:val="en-DK"/>
+        </w:rPr>
+      </w:pPr>
+      <w:r>
+        <w:t>Summary:</w:t>
+      </w:r>
+    </w:p>
+    <w:p>
+      <w:r>
+        <w:t>Jeg fik klaret det meste på min TODO men tvivler på jeg får lavet UML diagrammer, det virker lidt voldsomt for et enkeltmands projekt og jeg kan bare lave små noter på et stykke papir hvis jeg skal visualisere noget. Jeg vil løbende genopfriske testing af UX/UI da det først er noget jeg vil skrive til sidst. Backloggen er godt igang og jeg er sikker på jo længere jeg kommer jo bedre bliver den. Jeg starter frisk i morgen efter arbejde med at arbejde på mine første features. Sætter database op og lave repository til den.</w:t>
+      </w:r>
+      <w:r>
+        <w:t xml:space="preserve"> Skal nok også lige vænne mig til at skrive comments til alle funktioner men mon ikke det går.</w:t>
+      </w:r>
+    </w:p>
     <w:p/>
+    <w:p/>
+    <w:p/>
+    <w:p/>
+    <w:p/>
+    <w:p/>
+    <w:p>
+      <w:r>
+        <w:lastRenderedPageBreak/>
+        <w:t>16/05-2021</w:t>
+      </w:r>
+    </w:p>
+    <w:p>
+      <w:r>
+        <w:t>Kl</w:t>
+      </w:r>
+    </w:p>
+    <w:p>
+      <w:r>
+        <w:t>TODO:</w:t>
+      </w:r>
+    </w:p>
+    <w:p>
+      <w:r>
+        <w:t>Tanker:</w:t>
+      </w:r>
+    </w:p>
+    <w:p>
+      <w:r>
+        <w:t>Summary:</w:t>
+      </w:r>
+    </w:p>
     <w:sectPr>
       <w:pgSz w:w="11906" w:h="16838"/>
       <w:pgMar w:top="1440" w:right="1440" w:bottom="1440" w:left="1440" w:header="708" w:footer="708" w:gutter="0"/>

</xml_diff>

<commit_message>
started using .env file for tokens
</commit_message>
<xml_diff>
--- a/docs/diary/TODO.docx
+++ b/docs/diary/TODO.docx
@@ -324,19 +324,11 @@
       </w:r>
     </w:p>
     <w:p>
-      <w:proofErr w:type="spellStart"/>
       <w:r>
         <w:rPr>
           <w:lang w:val="en-DK"/>
         </w:rPr>
-        <w:t>Jeg</w:t>
-      </w:r>
-      <w:proofErr w:type="spellEnd"/>
-      <w:r>
-        <w:rPr>
-          <w:lang w:val="en-DK"/>
-        </w:rPr>
-        <w:t xml:space="preserve"> har </w:t>
+        <w:t xml:space="preserve">Jeg har </w:t>
       </w:r>
       <w:r>
         <w:t>haft problemer med at få lavet noget ordentlig kode til min database. Jeg kan sagtens få data ind og ud og læse osv men det er ikke særlig fleksibel</w:t>
@@ -394,19 +386,22 @@
         </w:numPr>
       </w:pPr>
       <w:r>
-        <w:t>repository</w:t>
-      </w:r>
-    </w:p>
-    <w:p>
-      <w:pPr>
-        <w:pStyle w:val="ListParagraph"/>
-        <w:numPr>
-          <w:ilvl w:val="0"/>
-          <w:numId w:val="2"/>
-        </w:numPr>
-      </w:pPr>
-      <w:r>
-        <w:t>REST api</w:t>
+        <w:t>database CRUD for user</w:t>
+      </w:r>
+    </w:p>
+    <w:p>
+      <w:pPr>
+        <w:pStyle w:val="ListParagraph"/>
+        <w:numPr>
+          <w:ilvl w:val="0"/>
+          <w:numId w:val="2"/>
+        </w:numPr>
+      </w:pPr>
+      <w:r>
+        <w:t xml:space="preserve">REST </w:t>
+      </w:r>
+      <w:r>
+        <w:t>user API</w:t>
       </w:r>
     </w:p>
     <w:p>
@@ -417,6 +412,19 @@
     <w:p>
       <w:r>
         <w:t>Fik endelig hul igennem og må indrømme mongoose gør det ekstremt nemt at arbejde med mongodb. Har lavet både database CRUD og REST i samme filer. Måske jeg flytter det på et tidspunkt men det virker nu</w:t>
+      </w:r>
+      <w:r>
+        <w:t xml:space="preserve">. </w:t>
+      </w:r>
+    </w:p>
+    <w:p>
+      <w:r>
+        <w:t>Tror jeg skal til at have noget front-end på, kan være svært at se hvad der skal til hvis ikke jeg har et sted hvor jeg kan smide det hen.</w:t>
+      </w:r>
+    </w:p>
+    <w:p>
+      <w:r>
+        <w:t>Måske starte med at lave et sted hvor man logger ind</w:t>
       </w:r>
     </w:p>
     <w:p/>

</xml_diff>

<commit_message>
somewhat works still needs some polishing
</commit_message>
<xml_diff>
--- a/docs/diary/TODO.docx
+++ b/docs/diary/TODO.docx
@@ -324,11 +324,19 @@
       </w:r>
     </w:p>
     <w:p>
-      <w:r>
-        <w:rPr>
-          <w:lang w:val="en-DK"/>
-        </w:rPr>
-        <w:t xml:space="preserve">Jeg har </w:t>
+      <w:proofErr w:type="spellStart"/>
+      <w:r>
+        <w:rPr>
+          <w:lang w:val="en-DK"/>
+        </w:rPr>
+        <w:t>Jeg</w:t>
+      </w:r>
+      <w:proofErr w:type="spellEnd"/>
+      <w:r>
+        <w:rPr>
+          <w:lang w:val="en-DK"/>
+        </w:rPr>
+        <w:t xml:space="preserve"> har </w:t>
       </w:r>
       <w:r>
         <w:t>haft problemer med at få lavet noget ordentlig kode til min database. Jeg kan sagtens få data ind og ud og læse osv men det er ikke særlig fleksibel</w:t>
@@ -543,11 +551,75 @@
     </w:p>
     <w:p/>
     <w:p>
-      <w:r>
-        <w:rPr>
-          <w:lang w:val="en-DK"/>
-        </w:rPr>
-        <w:t>Jeg har problemer med at lave en persistent session og må give op for</w:t>
+      <w:proofErr w:type="spellStart"/>
+      <w:r>
+        <w:rPr>
+          <w:lang w:val="en-DK"/>
+        </w:rPr>
+        <w:t>Jeg</w:t>
+      </w:r>
+      <w:proofErr w:type="spellEnd"/>
+      <w:r>
+        <w:rPr>
+          <w:lang w:val="en-DK"/>
+        </w:rPr>
+        <w:t xml:space="preserve"> har </w:t>
+      </w:r>
+      <w:proofErr w:type="spellStart"/>
+      <w:r>
+        <w:rPr>
+          <w:lang w:val="en-DK"/>
+        </w:rPr>
+        <w:t>problemer</w:t>
+      </w:r>
+      <w:proofErr w:type="spellEnd"/>
+      <w:r>
+        <w:rPr>
+          <w:lang w:val="en-DK"/>
+        </w:rPr>
+        <w:t xml:space="preserve"> med at lave </w:t>
+      </w:r>
+      <w:proofErr w:type="spellStart"/>
+      <w:r>
+        <w:rPr>
+          <w:lang w:val="en-DK"/>
+        </w:rPr>
+        <w:t>en</w:t>
+      </w:r>
+      <w:proofErr w:type="spellEnd"/>
+      <w:r>
+        <w:rPr>
+          <w:lang w:val="en-DK"/>
+        </w:rPr>
+        <w:t xml:space="preserve"> persistent session </w:t>
+      </w:r>
+      <w:proofErr w:type="spellStart"/>
+      <w:r>
+        <w:rPr>
+          <w:lang w:val="en-DK"/>
+        </w:rPr>
+        <w:t>og</w:t>
+      </w:r>
+      <w:proofErr w:type="spellEnd"/>
+      <w:r>
+        <w:rPr>
+          <w:lang w:val="en-DK"/>
+        </w:rPr>
+        <w:t xml:space="preserve"> </w:t>
+      </w:r>
+      <w:proofErr w:type="spellStart"/>
+      <w:r>
+        <w:rPr>
+          <w:lang w:val="en-DK"/>
+        </w:rPr>
+        <w:t>må</w:t>
+      </w:r>
+      <w:proofErr w:type="spellEnd"/>
+      <w:r>
+        <w:rPr>
+          <w:lang w:val="en-DK"/>
+        </w:rPr>
+        <w:t xml:space="preserve"> give op for</w:t>
       </w:r>
       <w:r>
         <w:t xml:space="preserve"> idag men jeg har fundet resourcer til at lære det så det starter jeg på i morgen. </w:t>
@@ -627,6 +699,218 @@
     <w:p>
       <w:r>
         <w:t>Jeg fatter ikke jeg ikke havde tænkt over det før. Min session virker men jeg har prøvet i så lang tid på at lave PATCH methods i HTML at det først går op for mig nu at det findes ikke i HTTP. Jeg skal finde en anden måde at lave min REST api. Måske bare lave det til post requests</w:t>
+      </w:r>
+    </w:p>
+    <w:p/>
+    <w:p/>
+    <w:p/>
+    <w:p/>
+    <w:p/>
+    <w:p/>
+    <w:p/>
+    <w:p/>
+    <w:p/>
+    <w:p/>
+    <w:p/>
+    <w:p/>
+    <w:p/>
+    <w:p/>
+    <w:p/>
+    <w:p/>
+    <w:p/>
+    <w:p/>
+    <w:p/>
+    <w:p/>
+    <w:p/>
+    <w:p>
+      <w:pPr>
+        <w:rPr>
+          <w:lang w:val="en-DK"/>
+        </w:rPr>
+      </w:pPr>
+      <w:r>
+        <w:rPr>
+          <w:lang w:val="en-DK"/>
+        </w:rPr>
+        <w:lastRenderedPageBreak/>
+        <w:t>24/5-21</w:t>
+      </w:r>
+    </w:p>
+    <w:p>
+      <w:pPr>
+        <w:rPr>
+          <w:lang w:val="en-DK"/>
+        </w:rPr>
+      </w:pPr>
+      <w:r>
+        <w:rPr>
+          <w:lang w:val="en-DK"/>
+        </w:rPr>
+        <w:t>KL 11:40</w:t>
+      </w:r>
+    </w:p>
+    <w:p>
+      <w:r>
+        <w:rPr>
+          <w:lang w:val="en-DK"/>
+        </w:rPr>
+        <w:t xml:space="preserve">Skal </w:t>
+      </w:r>
+      <w:proofErr w:type="spellStart"/>
+      <w:r>
+        <w:rPr>
+          <w:lang w:val="en-DK"/>
+        </w:rPr>
+        <w:t>kigge</w:t>
+      </w:r>
+      <w:proofErr w:type="spellEnd"/>
+      <w:r>
+        <w:rPr>
+          <w:lang w:val="en-DK"/>
+        </w:rPr>
+        <w:t xml:space="preserve"> </w:t>
+      </w:r>
+      <w:proofErr w:type="spellStart"/>
+      <w:r>
+        <w:rPr>
+          <w:lang w:val="en-DK"/>
+        </w:rPr>
+        <w:t>på</w:t>
+      </w:r>
+      <w:proofErr w:type="spellEnd"/>
+      <w:r>
+        <w:rPr>
+          <w:lang w:val="en-DK"/>
+        </w:rPr>
+        <w:t xml:space="preserve"> at lave frontend </w:t>
+      </w:r>
+      <w:proofErr w:type="spellStart"/>
+      <w:r>
+        <w:rPr>
+          <w:lang w:val="en-DK"/>
+        </w:rPr>
+        <w:t>fornuftig</w:t>
+      </w:r>
+      <w:proofErr w:type="spellEnd"/>
+      <w:r>
+        <w:rPr>
+          <w:lang w:val="en-DK"/>
+        </w:rPr>
+        <w:t xml:space="preserve"> </w:t>
+      </w:r>
+      <w:proofErr w:type="spellStart"/>
+      <w:r>
+        <w:rPr>
+          <w:lang w:val="en-DK"/>
+        </w:rPr>
+        <w:t>i</w:t>
+      </w:r>
+      <w:proofErr w:type="spellEnd"/>
+      <w:r>
+        <w:t xml:space="preserve"> dag. Det betyder at fetche data om brugeren fra serveren og display det i front-end. </w:t>
+      </w:r>
+    </w:p>
+    <w:p>
+      <w:pPr>
+        <w:rPr>
+          <w:lang w:val="en-US"/>
+        </w:rPr>
+      </w:pPr>
+      <w:r>
+        <w:rPr>
+          <w:lang w:val="en-US"/>
+        </w:rPr>
+        <w:t>TODO:</w:t>
+      </w:r>
+    </w:p>
+    <w:p>
+      <w:pPr>
+        <w:pStyle w:val="ListParagraph"/>
+        <w:numPr>
+          <w:ilvl w:val="0"/>
+          <w:numId w:val="2"/>
+        </w:numPr>
+      </w:pPr>
+      <w:r>
+        <w:t>FE – Fetch data om brugeren n</w:t>
+      </w:r>
+      <w:r>
+        <w:t>år de logger ind og display det</w:t>
+      </w:r>
+    </w:p>
+    <w:p>
+      <w:pPr>
+        <w:pStyle w:val="ListParagraph"/>
+        <w:numPr>
+          <w:ilvl w:val="0"/>
+          <w:numId w:val="2"/>
+        </w:numPr>
+      </w:pPr>
+      <w:r>
+        <w:t>FE – Spin history</w:t>
+      </w:r>
+    </w:p>
+    <w:p>
+      <w:r>
+        <w:t>TANKER:</w:t>
+      </w:r>
+    </w:p>
+    <w:p>
+      <w:r>
+        <w:t>Jeg har fået data til front-end og displayet dem med jQuery men det er ikke særlig konsistent. Det virker men fordi der er lidt delay med svar fra serveren så nogen gange når det ikke at komme frem før siden er loadet. Måske det kunne rettes med at loade hele siden via jQuery og gøre det i den rigtige rækkefølge.</w:t>
+      </w:r>
+    </w:p>
+    <w:p/>
+    <w:p/>
+    <w:p/>
+    <w:p/>
+    <w:p/>
+    <w:p/>
+    <w:p/>
+    <w:p/>
+    <w:p/>
+    <w:p/>
+    <w:p/>
+    <w:p/>
+    <w:p/>
+    <w:p/>
+    <w:p/>
+    <w:p/>
+    <w:p/>
+    <w:p/>
+    <w:p/>
+    <w:p/>
+    <w:p>
+      <w:r>
+        <w:t>25/5-21</w:t>
+      </w:r>
+    </w:p>
+    <w:p>
+      <w:r>
+        <w:lastRenderedPageBreak/>
+        <w:t>Kl 12.51</w:t>
+      </w:r>
+    </w:p>
+    <w:p>
+      <w:r>
+        <w:t>Jeg skal fortsætte i dag med at gøre siden pænere</w:t>
+      </w:r>
+    </w:p>
+    <w:p>
+      <w:r>
+        <w:t>TODO:</w:t>
+      </w:r>
+    </w:p>
+    <w:p>
+      <w:pPr>
+        <w:pStyle w:val="ListParagraph"/>
+        <w:numPr>
+          <w:ilvl w:val="0"/>
+          <w:numId w:val="2"/>
+        </w:numPr>
+      </w:pPr>
+      <w:r>
+        <w:t xml:space="preserve">FE - </w:t>
       </w:r>
     </w:p>
     <w:sectPr>

</xml_diff>